<commit_message>
Edicion de un documento para prueba de conexion
</commit_message>
<xml_diff>
--- a/Asignaciones/Tarea_04.docx
+++ b/Asignaciones/Tarea_04.docx
@@ -4,12 +4,9 @@
   <w:body>
     <w:p>
       <w:pPr>
-        <w:pStyle w:val="BodyText"/>
+        <w:pStyle w:val="Textoindependiente"/>
         <w:spacing w:before="76"/>
         <w:ind w:left="262"/>
-        <w:rPr>
-          <w:u w:val="none"/>
-        </w:rPr>
       </w:pPr>
       <w:hyperlink r:id="rId4">
         <w:r>
@@ -24,7 +21,20 @@
     </w:p>
     <w:p>
       <w:pPr>
-        <w:pStyle w:val="BodyText"/>
+        <w:pStyle w:val="Textoindependiente"/>
+        <w:spacing w:before="76"/>
+        <w:ind w:left="262"/>
+        <w:rPr>
+          <w:u w:val="none"/>
+        </w:rPr>
+      </w:pPr>
+      <w:r>
+        <w:t>Prueba de conexion a computador secundario Fhernandezm</w:t>
+      </w:r>
+    </w:p>
+    <w:p>
+      <w:pPr>
+        <w:pStyle w:val="Textoindependiente"/>
         <w:rPr>
           <w:sz w:val="17"/>
           <w:u w:val="none"/>
@@ -131,7 +141,7 @@
     </w:p>
     <w:p>
       <w:pPr>
-        <w:pStyle w:val="BodyText"/>
+        <w:pStyle w:val="Textoindependiente"/>
         <w:spacing w:before="3"/>
         <w:rPr>
           <w:sz w:val="16"/>
@@ -141,7 +151,7 @@
     </w:p>
     <w:p>
       <w:pPr>
-        <w:pStyle w:val="BodyText"/>
+        <w:pStyle w:val="Textoindependiente"/>
         <w:spacing w:before="3"/>
         <w:rPr>
           <w:sz w:val="16"/>
@@ -151,7 +161,7 @@
     </w:p>
     <w:p>
       <w:pPr>
-        <w:pStyle w:val="BodyText"/>
+        <w:pStyle w:val="Textoindependiente"/>
         <w:spacing w:before="3"/>
         <w:rPr>
           <w:sz w:val="16"/>
@@ -161,7 +171,7 @@
     </w:p>
     <w:p>
       <w:pPr>
-        <w:pStyle w:val="BodyText"/>
+        <w:pStyle w:val="Textoindependiente"/>
         <w:spacing w:before="3"/>
         <w:rPr>
           <w:sz w:val="16"/>
@@ -171,7 +181,7 @@
     </w:p>
     <w:p>
       <w:pPr>
-        <w:pStyle w:val="BodyText"/>
+        <w:pStyle w:val="Textoindependiente"/>
         <w:spacing w:before="3"/>
         <w:rPr>
           <w:sz w:val="16"/>
@@ -181,7 +191,7 @@
     </w:p>
     <w:p>
       <w:pPr>
-        <w:pStyle w:val="BodyText"/>
+        <w:pStyle w:val="Textoindependiente"/>
         <w:spacing w:before="3"/>
         <w:rPr>
           <w:sz w:val="16"/>
@@ -191,7 +201,7 @@
     </w:p>
     <w:p>
       <w:pPr>
-        <w:pStyle w:val="BodyText"/>
+        <w:pStyle w:val="Textoindependiente"/>
         <w:spacing w:before="3"/>
         <w:rPr>
           <w:sz w:val="16"/>
@@ -201,7 +211,7 @@
     </w:p>
     <w:p>
       <w:pPr>
-        <w:pStyle w:val="BodyText"/>
+        <w:pStyle w:val="Textoindependiente"/>
         <w:spacing w:before="76"/>
         <w:ind w:left="262"/>
         <w:rPr>
@@ -213,23 +223,16 @@
       <w:hyperlink r:id="rId7" w:history="1">
         <w:r>
           <w:rPr>
-            <w:rStyle w:val="Hyperlink"/>
+            <w:rStyle w:val="Hipervnculo"/>
             <w:spacing w:val="-2"/>
           </w:rPr>
-          <w:t>Juserranor</w:t>
-        </w:r>
-        <w:r>
-          <w:rPr>
-            <w:rStyle w:val="Hyperlink"/>
-            <w:spacing w:val="-2"/>
-          </w:rPr>
-          <w:t>@unal.edu.co</w:t>
+          <w:t>Juserranor@unal.edu.co</w:t>
         </w:r>
       </w:hyperlink>
     </w:p>
     <w:p>
       <w:pPr>
-        <w:pStyle w:val="BodyText"/>
+        <w:pStyle w:val="Textoindependiente"/>
         <w:spacing w:before="76"/>
         <w:ind w:left="262"/>
         <w:rPr>
@@ -238,6 +241,7 @@
       </w:pPr>
       <w:r>
         <w:rPr>
+          <w:noProof/>
           <w:u w:val="none"/>
         </w:rPr>
         <w:drawing>
@@ -279,7 +283,7 @@
     </w:p>
     <w:p>
       <w:pPr>
-        <w:pStyle w:val="BodyText"/>
+        <w:pStyle w:val="Textoindependiente"/>
         <w:spacing w:before="76"/>
         <w:ind w:left="262"/>
         <w:rPr>
@@ -350,6 +354,7 @@
       </w:r>
       <w:r>
         <w:rPr>
+          <w:noProof/>
           <w:u w:val="none"/>
         </w:rPr>
         <w:drawing>
@@ -391,7 +396,7 @@
     </w:p>
     <w:p>
       <w:pPr>
-        <w:pStyle w:val="BodyText"/>
+        <w:pStyle w:val="Textoindependiente"/>
         <w:spacing w:before="76"/>
         <w:ind w:left="262"/>
         <w:rPr>
@@ -401,7 +406,7 @@
     </w:p>
     <w:p>
       <w:pPr>
-        <w:pStyle w:val="BodyText"/>
+        <w:pStyle w:val="Textoindependiente"/>
         <w:spacing w:before="76"/>
         <w:ind w:left="262"/>
         <w:rPr>
@@ -411,7 +416,7 @@
     </w:p>
     <w:p>
       <w:pPr>
-        <w:pStyle w:val="BodyText"/>
+        <w:pStyle w:val="Textoindependiente"/>
         <w:spacing w:before="76"/>
         <w:ind w:left="262"/>
         <w:rPr>
@@ -421,7 +426,7 @@
     </w:p>
     <w:p>
       <w:pPr>
-        <w:pStyle w:val="BodyText"/>
+        <w:pStyle w:val="Textoindependiente"/>
         <w:spacing w:before="3"/>
         <w:rPr>
           <w:sz w:val="16"/>
@@ -844,13 +849,13 @@
       <w:lang w:val="sv-SE"/>
     </w:rPr>
   </w:style>
-  <w:style w:type="character" w:default="1" w:styleId="DefaultParagraphFont">
+  <w:style w:type="character" w:default="1" w:styleId="Fuentedeprrafopredeter">
     <w:name w:val="Default Paragraph Font"/>
     <w:uiPriority w:val="1"/>
     <w:semiHidden/>
     <w:unhideWhenUsed/>
   </w:style>
-  <w:style w:type="table" w:default="1" w:styleId="TableNormal">
+  <w:style w:type="table" w:default="1" w:styleId="Tablanormal">
     <w:name w:val="Normal Table"/>
     <w:uiPriority w:val="99"/>
     <w:semiHidden/>
@@ -865,13 +870,13 @@
       </w:tblCellMar>
     </w:tblPr>
   </w:style>
-  <w:style w:type="numbering" w:default="1" w:styleId="NoList">
+  <w:style w:type="numbering" w:default="1" w:styleId="Sinlista">
     <w:name w:val="No List"/>
     <w:uiPriority w:val="99"/>
     <w:semiHidden/>
     <w:unhideWhenUsed/>
   </w:style>
-  <w:style w:type="paragraph" w:styleId="BodyText">
+  <w:style w:type="paragraph" w:styleId="Textoindependiente">
     <w:name w:val="Body Text"/>
     <w:basedOn w:val="Normal"/>
     <w:uiPriority w:val="1"/>
@@ -882,7 +887,7 @@
       <w:u w:val="single" w:color="000000"/>
     </w:rPr>
   </w:style>
-  <w:style w:type="paragraph" w:styleId="ListParagraph">
+  <w:style w:type="paragraph" w:styleId="Prrafodelista">
     <w:name w:val="List Paragraph"/>
     <w:basedOn w:val="Normal"/>
     <w:uiPriority w:val="1"/>
@@ -894,9 +899,9 @@
     <w:uiPriority w:val="1"/>
     <w:qFormat/>
   </w:style>
-  <w:style w:type="character" w:styleId="Hyperlink">
+  <w:style w:type="character" w:styleId="Hipervnculo">
     <w:name w:val="Hyperlink"/>
-    <w:basedOn w:val="DefaultParagraphFont"/>
+    <w:basedOn w:val="Fuentedeprrafopredeter"/>
     <w:uiPriority w:val="99"/>
     <w:unhideWhenUsed/>
     <w:rsid w:val="00B71F35"/>
@@ -905,9 +910,9 @@
       <w:u w:val="single"/>
     </w:rPr>
   </w:style>
-  <w:style w:type="character" w:styleId="UnresolvedMention">
+  <w:style w:type="character" w:styleId="Mencinsinresolver">
     <w:name w:val="Unresolved Mention"/>
-    <w:basedOn w:val="DefaultParagraphFont"/>
+    <w:basedOn w:val="Fuentedeprrafopredeter"/>
     <w:uiPriority w:val="99"/>
     <w:semiHidden/>
     <w:unhideWhenUsed/>

</xml_diff>

<commit_message>
Prueba de conexion finalizada
</commit_message>
<xml_diff>
--- a/Asignaciones/Tarea_04.docx
+++ b/Asignaciones/Tarea_04.docx
@@ -18,19 +18,6 @@
           <w:t>Fhernandezm@unal.edu.co</w:t>
         </w:r>
       </w:hyperlink>
-    </w:p>
-    <w:p>
-      <w:pPr>
-        <w:pStyle w:val="Textoindependiente"/>
-        <w:spacing w:before="76"/>
-        <w:ind w:left="262"/>
-        <w:rPr>
-          <w:u w:val="none"/>
-        </w:rPr>
-      </w:pPr>
-      <w:r>
-        <w:t>Prueba de conexion a computador secundario Fhernandezm</w:t>
-      </w:r>
     </w:p>
     <w:p>
       <w:pPr>

</xml_diff>